<commit_message>
traduction pull = récupérer
</commit_message>
<xml_diff>
--- a/SI_MO_015 - GitLab Atlassian Source tree.docx
+++ b/SI_MO_015 - GitLab Atlassian Source tree.docx
@@ -3542,11 +3542,11 @@
     <w:p/>
     <w:p/>
     <w:p/>
+    <w:bookmarkStart w:id="5" w:name="_Toc430880312"/>
     <w:p>
       <w:pPr>
         <w:pStyle w:val="Titre1"/>
       </w:pPr>
-      <w:bookmarkStart w:id="5" w:name="_Toc430880312"/>
       <w:r>
         <w:rPr>
           <w:noProof/>
@@ -7570,7 +7570,48 @@
       </w:r>
       <w:proofErr w:type="spellEnd"/>
     </w:p>
-    <w:p/>
+    <w:p>
+      <w:r>
+        <w:rPr>
+          <w:noProof/>
+        </w:rPr>
+        <w:drawing>
+          <wp:inline distT="0" distB="0" distL="0" distR="0" wp14:anchorId="219064E1" wp14:editId="7D752E11">
+            <wp:extent cx="6479540" cy="503555"/>
+            <wp:effectExtent l="0" t="0" r="0" b="0"/>
+            <wp:docPr id="6" name="Image 6"/>
+            <wp:cNvGraphicFramePr>
+              <a:graphicFrameLocks xmlns:a="http://schemas.openxmlformats.org/drawingml/2006/main" noChangeAspect="1"/>
+            </wp:cNvGraphicFramePr>
+            <a:graphic xmlns:a="http://schemas.openxmlformats.org/drawingml/2006/main">
+              <a:graphicData uri="http://schemas.openxmlformats.org/drawingml/2006/picture">
+                <pic:pic xmlns:pic="http://schemas.openxmlformats.org/drawingml/2006/picture">
+                  <pic:nvPicPr>
+                    <pic:cNvPr id="1" name=""/>
+                    <pic:cNvPicPr/>
+                  </pic:nvPicPr>
+                  <pic:blipFill>
+                    <a:blip r:embed="rId40"/>
+                    <a:stretch>
+                      <a:fillRect/>
+                    </a:stretch>
+                  </pic:blipFill>
+                  <pic:spPr>
+                    <a:xfrm>
+                      <a:off x="0" y="0"/>
+                      <a:ext cx="6479540" cy="503555"/>
+                    </a:xfrm>
+                    <a:prstGeom prst="rect">
+                      <a:avLst/>
+                    </a:prstGeom>
+                  </pic:spPr>
+                </pic:pic>
+              </a:graphicData>
+            </a:graphic>
+          </wp:inline>
+        </w:drawing>
+      </w:r>
+    </w:p>
     <w:p>
       <w:pPr>
         <w:ind w:left="360"/>
@@ -7597,8 +7638,8 @@
       </w:pPr>
     </w:p>
     <w:sectPr>
-      <w:headerReference w:type="default" r:id="rId40"/>
-      <w:footerReference w:type="default" r:id="rId41"/>
+      <w:headerReference w:type="default" r:id="rId41"/>
+      <w:footerReference w:type="default" r:id="rId42"/>
       <w:pgSz w:w="11906" w:h="16838"/>
       <w:pgMar w:top="851" w:right="851" w:bottom="1418" w:left="851" w:header="539" w:footer="0" w:gutter="0"/>
       <w:cols w:space="708"/>
@@ -10811,6 +10852,7 @@
     <w:rsid w:val="00787A6F"/>
     <w:rsid w:val="009A3E0F"/>
     <w:rsid w:val="009F67E6"/>
+    <w:rsid w:val="00C131F5"/>
     <w:rsid w:val="00C47066"/>
     <w:rsid w:val="00E67ACA"/>
     <w:rsid w:val="00E81829"/>
@@ -11578,7 +11620,7 @@
 </file>
 
 <file path=customXml/itemProps1.xml><?xml version="1.0" encoding="utf-8"?>
-<ds:datastoreItem xmlns:ds="http://schemas.openxmlformats.org/officeDocument/2006/customXml" ds:itemID="{F3C2C424-AA4C-447D-A0F0-9E227A898B6F}">
+<ds:datastoreItem xmlns:ds="http://schemas.openxmlformats.org/officeDocument/2006/customXml" ds:itemID="{E0E3B389-6DD7-4366-B878-C05EC0CD3A46}">
   <ds:schemaRefs>
     <ds:schemaRef ds:uri="http://schemas.openxmlformats.org/officeDocument/2006/bibliography"/>
   </ds:schemaRefs>

</xml_diff>